<commit_message>
test zoom transition + finish more about page
</commit_message>
<xml_diff>
--- a/Other docs/Link artikel gouden sleutelhanger.docx
+++ b/Other docs/Link artikel gouden sleutelhanger.docx
@@ -5,6 +5,7 @@
     <w:p>
       <w:pPr>
         <w:rPr>
+          <w:rStyle w:val="Hyperlink"/>
           <w:lang w:val="nl-NL"/>
         </w:rPr>
       </w:pPr>
@@ -20,23 +21,52 @@
             <w:rStyle w:val="Hyperlink"/>
             <w:lang w:val="nl-NL"/>
           </w:rPr>
-          <w:t>https://www.hln.be/</w:t>
+          <w:t>https://www.hln.be/lokeren/quinten-wint-gouden-autosleutelhanger~acacec14/</w:t>
         </w:r>
+      </w:hyperlink>
+    </w:p>
+    <w:p>
+      <w:pPr>
+        <w:rPr>
+          <w:rStyle w:val="Hyperlink"/>
+          <w:lang w:val="nl-NL"/>
+        </w:rPr>
+      </w:pPr>
+    </w:p>
+    <w:p>
+      <w:pPr>
+        <w:rPr>
+          <w:lang w:val="nl-NL"/>
+        </w:rPr>
+      </w:pPr>
+      <w:r>
+        <w:rPr>
+          <w:lang w:val="nl-NL"/>
+        </w:rPr>
+        <w:t>Zoom effect (</w:t>
+      </w:r>
+      <w:hyperlink r:id="rId5" w:history="1">
         <w:r>
           <w:rPr>
             <w:rStyle w:val="Hyperlink"/>
             <w:lang w:val="nl-NL"/>
           </w:rPr>
-          <w:t>l</w:t>
-        </w:r>
-        <w:r>
-          <w:rPr>
-            <w:rStyle w:val="Hyperlink"/>
-            <w:lang w:val="nl-NL"/>
-          </w:rPr>
-          <w:t>okeren/quinten-wint-gouden-autosleutelhanger~acacec14/</w:t>
+          <w:t>https://stackoverflow.com/questions/72876983/zoom-an-area-of-a-page-to-fullscreen-on-click-with-html-css-javascript</w:t>
         </w:r>
       </w:hyperlink>
+      <w:r>
+        <w:rPr>
+          <w:lang w:val="nl-NL"/>
+        </w:rPr>
+        <w:t>)</w:t>
+      </w:r>
+    </w:p>
+    <w:p>
+      <w:pPr>
+        <w:rPr>
+          <w:lang w:val="nl-NL"/>
+        </w:rPr>
+      </w:pPr>
     </w:p>
     <w:sectPr>
       <w:pgSz w:w="11906" w:h="16838"/>

</xml_diff>